<commit_message>
delete and add note in edit screen
</commit_message>
<xml_diff>
--- a/Dok.docx
+++ b/Dok.docx
@@ -178,16 +178,7 @@
                 <w:szCs w:val="22"/>
                 <w:lang w:val="pl-PL"/>
               </w:rPr>
-              <w:t xml:space="preserve">Grupa: PS </w:t>
-            </w:r>
-            <w:r>
-              <w:rPr>
-                <w:rFonts w:ascii="Carlito" w:hAnsi="Carlito"/>
-                <w:sz w:val="22"/>
-                <w:szCs w:val="22"/>
-                <w:lang w:val="pl-PL"/>
-              </w:rPr>
-              <w:t>7</w:t>
+              <w:t>Grupa: PS 7</w:t>
             </w:r>
           </w:p>
           <w:p>
@@ -256,16 +247,7 @@
                 <w:lang w:val="pl-PL"/>
               </w:rPr>
               <w:br/>
-              <w:t xml:space="preserve">dr inż. </w:t>
-            </w:r>
-            <w:r>
-              <w:rPr>
-                <w:rFonts w:ascii="Carlito" w:hAnsi="Carlito"/>
-                <w:sz w:val="22"/>
-                <w:szCs w:val="22"/>
-                <w:lang w:val="pl-PL"/>
-              </w:rPr>
-              <w:t xml:space="preserve">Teodora </w:t>
+              <w:t xml:space="preserve">dr inż. Teodora </w:t>
             </w:r>
             <w:proofErr w:type="spellStart"/>
             <w:r>
@@ -657,7 +639,19 @@
         <w:rPr>
           <w:rFonts w:asciiTheme="minorHAnsi" w:hAnsiTheme="minorHAnsi" w:cstheme="minorHAnsi"/>
         </w:rPr>
-        <w:t>wybieranie nut w zakresie od C1 do F#7</w:t>
+        <w:t xml:space="preserve">wybieranie nut </w:t>
+      </w:r>
+      <w:r>
+        <w:rPr>
+          <w:rFonts w:asciiTheme="minorHAnsi" w:hAnsiTheme="minorHAnsi" w:cstheme="minorHAnsi"/>
+        </w:rPr>
+        <w:t>z zakresu</w:t>
+      </w:r>
+      <w:r>
+        <w:rPr>
+          <w:rFonts w:asciiTheme="minorHAnsi" w:hAnsiTheme="minorHAnsi" w:cstheme="minorHAnsi"/>
+        </w:rPr>
+        <w:t xml:space="preserve"> od C1 do F#7</w:t>
       </w:r>
       <w:r>
         <w:rPr>
@@ -987,13 +981,7 @@
         <w:rPr>
           <w:rFonts w:asciiTheme="minorHAnsi" w:hAnsiTheme="minorHAnsi" w:cstheme="minorHAnsi"/>
         </w:rPr>
-        <w:t xml:space="preserve">wyjście z ekranu </w:t>
-      </w:r>
-      <w:r>
-        <w:rPr>
-          <w:rFonts w:asciiTheme="minorHAnsi" w:hAnsiTheme="minorHAnsi" w:cstheme="minorHAnsi"/>
-        </w:rPr>
-        <w:t>edycji</w:t>
+        <w:t>wyjście z ekranu edycji</w:t>
       </w:r>
       <w:r>
         <w:rPr>
@@ -1099,7 +1087,6 @@
           <w:kern w:val="0"/>
           <w:sz w:val="28"/>
           <w:szCs w:val="28"/>
-          <w:lang/>
         </w:rPr>
         <w:lastRenderedPageBreak/>
         <w:t>Szczególnie interesujące zagadnienia projektowe</w:t>
@@ -2291,19 +2278,7 @@
         <w:rPr>
           <w:rFonts w:asciiTheme="minorHAnsi" w:hAnsiTheme="minorHAnsi" w:cstheme="minorHAnsi"/>
         </w:rPr>
-        <w:t xml:space="preserve"> – zapisanie</w:t>
-      </w:r>
-      <w:r>
-        <w:rPr>
-          <w:rFonts w:asciiTheme="minorHAnsi" w:hAnsiTheme="minorHAnsi" w:cstheme="minorHAnsi"/>
-        </w:rPr>
-        <w:t xml:space="preserve"> zmodyfikowanej</w:t>
-      </w:r>
-      <w:r>
-        <w:rPr>
-          <w:rFonts w:asciiTheme="minorHAnsi" w:hAnsiTheme="minorHAnsi" w:cstheme="minorHAnsi"/>
-        </w:rPr>
-        <w:t xml:space="preserve"> melodii w pliku</w:t>
+        <w:t xml:space="preserve"> – zapisanie zmodyfikowanej melodii w pliku</w:t>
       </w:r>
     </w:p>
     <w:p>

</xml_diff>